<commit_message>
Finished problems 2 and 3
</commit_message>
<xml_diff>
--- a/assignment_2/assignment_2_writeup.docx
+++ b/assignment_2/assignment_2_writeup.docx
@@ -2,18 +2,1327 @@
 <file path=word/document.xml><?xml version="1.0" encoding="utf-8"?>
 <w:document xmlns:wpc="http://schemas.microsoft.com/office/word/2010/wordprocessingCanvas" xmlns:mo="http://schemas.microsoft.com/office/mac/office/2008/main" xmlns:mc="http://schemas.openxmlformats.org/markup-compatibility/2006" xmlns:mv="urn:schemas-microsoft-com:mac:vml" xmlns:o="urn:schemas-microsoft-com:office:office" xmlns:r="http://schemas.openxmlformats.org/officeDocument/2006/relationships" xmlns:m="http://schemas.openxmlformats.org/officeDocument/2006/math" xmlns:v="urn:schemas-microsoft-com:vml" xmlns:wp14="http://schemas.microsoft.com/office/word/2010/wordprocessingDrawing" xmlns:wp="http://schemas.openxmlformats.org/drawingml/2006/wordprocessingDrawing" xmlns:w10="urn:schemas-microsoft-com:office:word" xmlns:w="http://schemas.openxmlformats.org/wordprocessingml/2006/main" xmlns:w14="http://schemas.microsoft.com/office/word/2010/wordml" xmlns:wpg="http://schemas.microsoft.com/office/word/2010/wordprocessingGroup" xmlns:wpi="http://schemas.microsoft.com/office/word/2010/wordprocessingInk" xmlns:wne="http://schemas.microsoft.com/office/word/2006/wordml" xmlns:wps="http://schemas.microsoft.com/office/word/2010/wordprocessingShape" mc:Ignorable="w14 wp14">
   <w:body>
+    <w:p/>
+    <w:p>
+      <w:pPr>
+        <w:pStyle w:val="Heading2"/>
+      </w:pPr>
+      <w:r>
+        <w:t>Problem 1</w:t>
+      </w:r>
+    </w:p>
+    <w:p>
+      <w:r>
+        <w:t>The descriptive statistics for the three random vectors</w:t>
+      </w:r>
+      <w:r>
+        <w:t xml:space="preserve"> drawn from standard normal distribution</w:t>
+      </w:r>
+      <w:r>
+        <w:t xml:space="preserve"> are given in the table below.</w:t>
+      </w:r>
+    </w:p>
+    <w:p/>
+    <w:tbl>
+      <w:tblPr>
+        <w:tblStyle w:val="TableGrid"/>
+        <w:tblW w:w="0" w:type="auto"/>
+        <w:tblLook w:val="04A0" w:firstRow="1" w:lastRow="0" w:firstColumn="1" w:lastColumn="0" w:noHBand="0" w:noVBand="1"/>
+      </w:tblPr>
+      <w:tblGrid>
+        <w:gridCol w:w="2015"/>
+        <w:gridCol w:w="2150"/>
+        <w:gridCol w:w="2294"/>
+        <w:gridCol w:w="2397"/>
+      </w:tblGrid>
+      <w:tr>
+        <w:tc>
+          <w:tcPr>
+            <w:tcW w:w="2015" w:type="dxa"/>
+          </w:tcPr>
+          <w:p/>
+        </w:tc>
+        <w:tc>
+          <w:tcPr>
+            <w:tcW w:w="2150" w:type="dxa"/>
+          </w:tcPr>
+          <w:p>
+            <w:pPr>
+              <w:jc w:val="center"/>
+            </w:pPr>
+            <w:r>
+              <w:t>x (10)</w:t>
+            </w:r>
+          </w:p>
+        </w:tc>
+        <w:tc>
+          <w:tcPr>
+            <w:tcW w:w="2294" w:type="dxa"/>
+          </w:tcPr>
+          <w:p>
+            <w:pPr>
+              <w:jc w:val="center"/>
+            </w:pPr>
+            <w:r>
+              <w:t>y (10,000)</w:t>
+            </w:r>
+          </w:p>
+        </w:tc>
+        <w:tc>
+          <w:tcPr>
+            <w:tcW w:w="2397" w:type="dxa"/>
+          </w:tcPr>
+          <w:p>
+            <w:pPr>
+              <w:jc w:val="center"/>
+            </w:pPr>
+            <w:r>
+              <w:t>z (1,000,000)</w:t>
+            </w:r>
+          </w:p>
+        </w:tc>
+      </w:tr>
+      <w:tr>
+        <w:tc>
+          <w:tcPr>
+            <w:tcW w:w="2015" w:type="dxa"/>
+          </w:tcPr>
+          <w:p>
+            <w:pPr>
+              <w:rPr>
+                <w:sz w:val="20"/>
+                <w:szCs w:val="20"/>
+              </w:rPr>
+            </w:pPr>
+            <w:r>
+              <w:rPr>
+                <w:sz w:val="20"/>
+                <w:szCs w:val="20"/>
+              </w:rPr>
+              <w:t>Mean</w:t>
+            </w:r>
+          </w:p>
+        </w:tc>
+        <w:tc>
+          <w:tcPr>
+            <w:tcW w:w="2150" w:type="dxa"/>
+          </w:tcPr>
+          <w:p>
+            <w:pPr>
+              <w:rPr>
+                <w:rFonts w:ascii="Courier New" w:hAnsi="Courier New" w:cs="Courier New"/>
+              </w:rPr>
+            </w:pPr>
+            <w:r>
+              <w:rPr>
+                <w:rFonts w:ascii="Courier New" w:hAnsi="Courier New" w:cs="Courier New"/>
+              </w:rPr>
+              <w:t>-0.1329441</w:t>
+            </w:r>
+          </w:p>
+        </w:tc>
+        <w:tc>
+          <w:tcPr>
+            <w:tcW w:w="2294" w:type="dxa"/>
+          </w:tcPr>
+          <w:p>
+            <w:pPr>
+              <w:rPr>
+                <w:rFonts w:ascii="Courier New" w:hAnsi="Courier New" w:cs="Courier New"/>
+              </w:rPr>
+            </w:pPr>
+            <w:r>
+              <w:rPr>
+                <w:rFonts w:ascii="Courier New" w:hAnsi="Courier New" w:cs="Courier New"/>
+              </w:rPr>
+              <w:t>-0.0006762757</w:t>
+            </w:r>
+          </w:p>
+        </w:tc>
+        <w:tc>
+          <w:tcPr>
+            <w:tcW w:w="2397" w:type="dxa"/>
+          </w:tcPr>
+          <w:p>
+            <w:pPr>
+              <w:rPr>
+                <w:rFonts w:ascii="Courier New" w:hAnsi="Courier New" w:cs="Courier New"/>
+              </w:rPr>
+            </w:pPr>
+            <w:r>
+              <w:rPr>
+                <w:rFonts w:ascii="Courier New" w:hAnsi="Courier New" w:cs="Courier New"/>
+              </w:rPr>
+              <w:t>0.0004501281</w:t>
+            </w:r>
+          </w:p>
+        </w:tc>
+      </w:tr>
+      <w:tr>
+        <w:tc>
+          <w:tcPr>
+            <w:tcW w:w="2015" w:type="dxa"/>
+          </w:tcPr>
+          <w:p>
+            <w:pPr>
+              <w:rPr>
+                <w:sz w:val="20"/>
+                <w:szCs w:val="20"/>
+              </w:rPr>
+            </w:pPr>
+            <w:r>
+              <w:rPr>
+                <w:sz w:val="20"/>
+                <w:szCs w:val="20"/>
+              </w:rPr>
+              <w:t>Standard deviation</w:t>
+            </w:r>
+          </w:p>
+        </w:tc>
+        <w:tc>
+          <w:tcPr>
+            <w:tcW w:w="2150" w:type="dxa"/>
+          </w:tcPr>
+          <w:p>
+            <w:pPr>
+              <w:rPr>
+                <w:rFonts w:ascii="Courier New" w:hAnsi="Courier New" w:cs="Courier New"/>
+              </w:rPr>
+            </w:pPr>
+            <w:r>
+              <w:rPr>
+                <w:rFonts w:ascii="Courier New" w:hAnsi="Courier New" w:cs="Courier New"/>
+              </w:rPr>
+              <w:t xml:space="preserve"> </w:t>
+            </w:r>
+            <w:r>
+              <w:rPr>
+                <w:rFonts w:ascii="Courier New" w:hAnsi="Courier New" w:cs="Courier New"/>
+              </w:rPr>
+              <w:t>0.8136554</w:t>
+            </w:r>
+          </w:p>
+        </w:tc>
+        <w:tc>
+          <w:tcPr>
+            <w:tcW w:w="2294" w:type="dxa"/>
+          </w:tcPr>
+          <w:p>
+            <w:pPr>
+              <w:rPr>
+                <w:rFonts w:ascii="Courier New" w:hAnsi="Courier New" w:cs="Courier New"/>
+              </w:rPr>
+            </w:pPr>
+            <w:r>
+              <w:rPr>
+                <w:rFonts w:ascii="Courier New" w:hAnsi="Courier New" w:cs="Courier New"/>
+              </w:rPr>
+              <w:t xml:space="preserve"> </w:t>
+            </w:r>
+            <w:r>
+              <w:rPr>
+                <w:rFonts w:ascii="Courier New" w:hAnsi="Courier New" w:cs="Courier New"/>
+              </w:rPr>
+              <w:t>0.9997931</w:t>
+            </w:r>
+          </w:p>
+        </w:tc>
+        <w:tc>
+          <w:tcPr>
+            <w:tcW w:w="2397" w:type="dxa"/>
+          </w:tcPr>
+          <w:p>
+            <w:pPr>
+              <w:rPr>
+                <w:rFonts w:ascii="Courier New" w:hAnsi="Courier New" w:cs="Courier New"/>
+              </w:rPr>
+            </w:pPr>
+            <w:r>
+              <w:rPr>
+                <w:rFonts w:ascii="Courier New" w:hAnsi="Courier New" w:cs="Courier New"/>
+              </w:rPr>
+              <w:t>1.001349</w:t>
+            </w:r>
+          </w:p>
+        </w:tc>
+      </w:tr>
+      <w:tr>
+        <w:tc>
+          <w:tcPr>
+            <w:tcW w:w="2015" w:type="dxa"/>
+          </w:tcPr>
+          <w:p>
+            <w:pPr>
+              <w:rPr>
+                <w:sz w:val="20"/>
+                <w:szCs w:val="20"/>
+              </w:rPr>
+            </w:pPr>
+            <w:r>
+              <w:rPr>
+                <w:sz w:val="20"/>
+                <w:szCs w:val="20"/>
+              </w:rPr>
+              <w:t>Variance</w:t>
+            </w:r>
+          </w:p>
+        </w:tc>
+        <w:tc>
+          <w:tcPr>
+            <w:tcW w:w="2150" w:type="dxa"/>
+          </w:tcPr>
+          <w:p>
+            <w:pPr>
+              <w:rPr>
+                <w:rFonts w:ascii="Courier New" w:hAnsi="Courier New" w:cs="Courier New"/>
+              </w:rPr>
+            </w:pPr>
+            <w:r>
+              <w:rPr>
+                <w:rFonts w:ascii="Courier New" w:hAnsi="Courier New" w:cs="Courier New"/>
+              </w:rPr>
+              <w:t xml:space="preserve"> </w:t>
+            </w:r>
+            <w:r>
+              <w:rPr>
+                <w:rFonts w:ascii="Courier New" w:hAnsi="Courier New" w:cs="Courier New"/>
+              </w:rPr>
+              <w:t>0.6620352</w:t>
+            </w:r>
+          </w:p>
+        </w:tc>
+        <w:tc>
+          <w:tcPr>
+            <w:tcW w:w="2294" w:type="dxa"/>
+          </w:tcPr>
+          <w:p>
+            <w:pPr>
+              <w:rPr>
+                <w:rFonts w:ascii="Courier New" w:hAnsi="Courier New" w:cs="Courier New"/>
+              </w:rPr>
+            </w:pPr>
+            <w:r>
+              <w:rPr>
+                <w:rFonts w:ascii="Courier New" w:hAnsi="Courier New" w:cs="Courier New"/>
+              </w:rPr>
+              <w:t xml:space="preserve"> </w:t>
+            </w:r>
+            <w:r>
+              <w:rPr>
+                <w:rFonts w:ascii="Courier New" w:hAnsi="Courier New" w:cs="Courier New"/>
+              </w:rPr>
+              <w:t>0.9995862</w:t>
+            </w:r>
+          </w:p>
+        </w:tc>
+        <w:tc>
+          <w:tcPr>
+            <w:tcW w:w="2397" w:type="dxa"/>
+          </w:tcPr>
+          <w:p>
+            <w:pPr>
+              <w:rPr>
+                <w:rFonts w:ascii="Courier New" w:hAnsi="Courier New" w:cs="Courier New"/>
+              </w:rPr>
+            </w:pPr>
+            <w:r>
+              <w:rPr>
+                <w:rFonts w:ascii="Courier New" w:hAnsi="Courier New" w:cs="Courier New"/>
+              </w:rPr>
+              <w:t>1.0027</w:t>
+            </w:r>
+          </w:p>
+        </w:tc>
+      </w:tr>
+    </w:tbl>
+    <w:p/>
+    <w:p>
+      <w:r>
+        <w:t>As the sample size increased, the sample mean approached the population mean of 0. Sample variance for larger samples is closer to 1. The variance of sample variance decreases as sample size increases, although we cannot conclude this from data.</w:t>
+      </w:r>
+    </w:p>
+    <w:p>
+      <w:pPr>
+        <w:pStyle w:val="Heading2"/>
+      </w:pPr>
+      <w:r>
+        <w:t>Problem 2</w:t>
+      </w:r>
+    </w:p>
+    <w:p>
+      <w:r>
+        <w:t>The raw generated series are given below together with a plot and a frequency table.</w:t>
+      </w:r>
+    </w:p>
+    <w:p>
+      <w:pPr>
+        <w:rPr>
+          <w:sz w:val="10"/>
+          <w:szCs w:val="10"/>
+        </w:rPr>
+      </w:pPr>
+      <w:r>
+        <w:rPr>
+          <w:sz w:val="10"/>
+          <w:szCs w:val="10"/>
+        </w:rPr>
+        <w:t>5,2,5,9,7,1,6,7,7,5,5,4,2,7,2,6,4,0,7,3,3,6,1,8,0,2,3,6,2,4,9,2,3,3,9,9,8,7,2,8,2,3,1,9,8,9,1,9,5,4,6,9,9,1,6,8,3,1,1,3,2,5,7,7,7,3,7,0,8,9,6,2,1,3,1,6,4,9,8,8,8,7,3,6,7,4,4,1,4,2,1,5,9,6,0,6,9,9,5,8,8,4,8,9,4,6,9,9,4,8,4,6,5,5,1,5,2,8,8,0,4,9,4,5,8,1,6,4,2,2,7,0,1,8,8,3,0,7,8,9,0,1,8,1,4,6,6,9,3,8,7,1,1,5,5,9,8,9,0,5,6,2,5,3,5,3,9,4,4,1,8,3,1,0,3,3,7,2,7,7,9,2,6,7,6,2,6,2,4,5,2,8,0,2,5,2,1,1,9,4,0,7,5,9,2,9,5,5,0,5,1,6,2,2,6,3,6,2,2,8,0,6,4,6,1,3,3,7,1,6,9,3,7,3,0,8,3,6,1,6,4,1,8,3,9,2,7,2,3,0,1,4,1,8,9,2,9,5,9,9,4,7,6,4,7,3,9,7,8,2,1,0,1,3,5,6,4,4,3,9,5,1,5,5,6,7,7,6,8,6,6,5,2,7,2,6,2,1,5,5,2,2,4,3,3,1,5,7,0,7,8,9,5,1,3,4,2,1,0,3,9,1,8,0,8,7,3,7,9,8,1,1,8,0,1,8,9,3,0,7,5,5,0,7,3,8,8,3,8,6,3,4,4,3,8,8,8,6,6,3,0,2,9,8,6,1,6,4,6,4,6,6,5,0,5,8,1,4,8,7,5,7,4,8,6,4,0,0,7,1,8,5,4,8,3,0,3,1,4,3,2,0,1,9,3,8,8,2,6,8,1,5,6,7,9,4,9,4,1,0,5,3,9,9,9,7,8,6,3,8,7,2,0,6,4,4,1,2,5,7,0,6,1,2,6,4,9,2,1,3,3,0,3,0,0,4,4,1,4,1,6,3,7,5,7,1,9,0,5,9,7,5,0,7,0,1,2,3,3,6,5,0,0,9,1,6,6,6,8,0,7,0,0,5,5,3,0,9,1,8,5,7,7,7,4,3,4,0,8,7,1,6,5,4,9,8,8,4,9,2,2,9,5,3,5,9,7,2,1,2,9,9,6,3,7,5,0,6,1,8,1,6,9,6,2,2,5,8,5,9,0,8,6,2,7,6,9,5,0,0,0,5,0,9,0,1,1,3,9,3,3,6,9,8,4,8,5,4,3,9,8,7,0,1,2,3,4,2,4,2,3,4,5,7,4,9,9,4,0,5,0,7,7,9,9,2,3,0,2,4,7,1,8,2,9,4,2,4,0,3,1,9,8,8,9,0,7,2,5,2,5,4,6,6,4,7,5,9,5,6,7,9,0,2,3,3,0,9,2,2,6,5,3,7,4,8,0,8,5,0,6,0,4,6,5,1,3,2,6,1,3,1,3,0,7,6,4,3,3,0,2,7,4,6,3,9,0,0,2,8,7,4,0,9,9,7,1,3,5,3,7,0,6,9,2,1,6,5,9,0,9,4,3,3,7,1,9,9,1,2,6,4,8,8,3,7,0,6,5,9,8,7,3,1,7,6,7,9,8,2,1,7,3,9,2,2,5,4,3,1,7,7,9,8,3,3,4,0,2,1,2,8,0,0,0,5,9,6,8,8,0,9,1,2,5,8,1,1,1,1,6,5,3,6,7,3,1,4,0,0,5,6,2,1,8,5,5,6,7,0,6,7,5,0,7,1,5,8,2,0,2,7,8,9,2,3,3,7,1,6,8,7,9,1,3,4,1,6,5,5,3,7,9,9,2,9,6,2,9,3,5,5,8,2,8,4,7,7,9,5,7,4,9,9,9,5,0,8,2,6,4,9,1,2,9,7,0,3,7,4,3,7,0,0,2,1,1,5,0,4,6,3,5,2,4,5,5,9,6,7,4,8,9,7,4,7,0,5,9,2,1,2,6,9,3,3,0,0,7,2,0,9,8,5,7,4,2,9,8,4,5,1,1,8,0,5,5,9,9,3,0,6,0,0,9,4,5,6,3,6,5,7,0,7,7,5,7,2,9,6,6,6,3,7,1,8,2,5,4,4,6,6,8,1,1,5,0,2,0,5,2,2,5,6,0,5,5,7,4,8,7,0,2,8,5,3,8,4,0,4,0,2,6,4,2,3,0,6,9,9</w:t>
+      </w:r>
+    </w:p>
+    <w:p>
+      <w:pPr>
+        <w:rPr>
+          <w:sz w:val="10"/>
+          <w:szCs w:val="10"/>
+        </w:rPr>
+      </w:pPr>
+    </w:p>
+    <w:p>
+      <w:pPr>
+        <w:rPr>
+          <w:sz w:val="10"/>
+          <w:szCs w:val="10"/>
+        </w:rPr>
+      </w:pPr>
+      <w:r>
+        <w:rPr>
+          <w:sz w:val="10"/>
+          <w:szCs w:val="10"/>
+        </w:rPr>
+        <w:t>2,5,2,4,2,8,3,8,7,3,6,5,0,2,0,3,2,8,7,5,9,0,2,1,3,6,5,5,8,2,9,6,1,6,8,8,4,8,2,8,4,2,3,7,2,2,1,5,5,6,9,8,3,3,5,2,6,1,5,7,4,7,7,2,7,9,7,7,6,3,5,9,6,7,1,9,6,1,0,8,3,6,3,5,7,0,6,8,3,5,5,5,5,2,1,1,0,8,5,6,2,7,4,9,8,1,8,2,7,6,5,9,2,3,0,8,2,8,6,2,1,2,0,0,3,0,4,9,7,2,4,0,2,2,8,3,4,7,6,3,3,4,2,3,4,4,3,2,9,6,1,4,6,7,6,6,8,3,5,0,7,0,1,6,1,4,3,4,6,8,7,1,0,3,1,7,8,9,4,0,5,4,8,3,6,6,0,3,9,6,8,1,6,5,5,6,8,8,5,1,5,0,6,9,3,5,1,6,5,0,9,2,4,7,0,8,5,4,3,2,3,9,5,0,3,9,9,8,8,1,3,3,0,4,2,5,2,2,6,6,9,6,2,6,9,8,7,6,7,6,4,5,6,8,1,2,0,1,1,1,9,5,0,5,3,9,0,2,8,3,1,3,7,5,4,9,9,2,6,7,7,0,7,6,8,8,1,7,9,5,8,1,2,6,9,5,6,9,5,7,2,5,6,1,1,2,5,5,6,8,6,4,4,1,5,6,8,4,7,3,5,7,1,2,4,2,1,0,9,7,7,2,7,3,6,8,9,0,1,6,7,4,3,1,0,4,2,1,4,6,1,4,2,9,5,3,8,1,4,4,1,5,7,8,0,2,4,2,6,8,1,1,0,1,1,8,3,1,6,8,8,0,0,4,4,2,9,8,3,8,5,9,4,3,7,8,2,1,3,9,3,4,6,9,9,1,1,5,7,4,7,1,0,9,1,8,0,0,1,7,8,8,0,6,6,8,8,3,0,5,4,8,6,1,7,9,9,1,8,0,8,3,4,4,9,4,1,8,7,0,4,2,3,7,2,1,2,4,7,3,3,8,5,9,7,9,8,4,7,0,4,1,6,1,9,9,8,8,7,5,8,6,5,6,3,3,0,7,6,9,7,2,3,8,5,8,5,9,9,9,9,3,1,6,3,0,5,2,4,6,1,2,4,3,6,3,3,8,4,2,4,9,8,4,8,4,0,9,7,0,0,3,2,1,7,5,2,1,8,4,0,4,1,3,4,0,3,3,8,3,2,5,8,6,0,1,9,2,8,6,0,6,5,6,0,8,1,2,4,6,4,2,1,1,0,2,5,1,8,7,3,0,8,5,4,4,4,1,9,1,7,2,9,1,5,8,8,6,7,1,4,8,5,9,7,4,8,5,4,9,0,0,5,7,0,4,2,3,6,3,1,3,8,6,2,4,5,4,3,7,5,1,9,7,9,4,4,8,2,2,5,0,6,2,9,2,4,0,8,6,2,8,3,2,7,3,3,5,7,8,8,4,6,2,8,1,3,2,9,1,8,8,9,9,8,1,9,7,3,5,9,9,3,4,8,8,2,1,4,6,5,9,2,3,5,3,9,7,3,8,9,4,4,9,0,7,3,5,1,9,6,4,7,2,5,9,6,9,9,5,9,3,1,9,1,4,2,6,4,6,9,7,9,6,6,1,2,4,4,7,5,2,0,8,0,4,5,6,2,4,0,5,0,0,8,9,4,9,3,6,7,1,4,6,0,5,5,1,3,2,0,6,9,1,2,3,8,1,8,1,1,9,6,2,0,3,6,8,9,8,5,2,3,4,7,0,0,1,6,7,3,1,6,1,4,8,8,5,3,8,6,2,6,2,2,8,2,9,3,8,6,8,1,6,5,7,9,4,4,9,0,1,2,3,0,6,7,1,1,4,1,0,5,0,0,6,1,2,3,1,3,2,3,2,8,4,7,7,6,5,1,3,0,2,4,7,3,0,8,6,5,3,3,6,8,3,5,7,7,4,3,5,7,4,7,2,9,5,2,1,0,8,6,8,6,1,1,8,1,8,7,8,5,6,3,8,1,1,8,2,8,9,6,6,7,1,2,7,2,1,0,2,4,1,8,7,5,9,2,5,4,1,1,1,4,3,5,6,4,2,2,8,4,1,5,6,5,9,8,5,7,8,0,0,5,6,6,6,0,7,8,7,6,8,3,1,0,9,0,4,0,9,6,8,6,2,1,6,1,6,5,1,3,7,</w:t>
+      </w:r>
+      <w:r>
+        <w:rPr>
+          <w:sz w:val="10"/>
+          <w:szCs w:val="10"/>
+        </w:rPr>
+        <w:t>2,5,8,6,2,7,1,7,3,9,3,0,9,5,1,2</w:t>
+      </w:r>
+    </w:p>
+    <w:p>
+      <w:r>
+        <w:rPr>
+          <w:noProof/>
+        </w:rPr>
+        <w:drawing>
+          <wp:anchor distT="0" distB="0" distL="114300" distR="114300" simplePos="0" relativeHeight="251658240" behindDoc="0" locked="0" layoutInCell="1" allowOverlap="1" wp14:anchorId="7DD51E97" wp14:editId="740387F4">
+            <wp:simplePos x="0" y="0"/>
+            <wp:positionH relativeFrom="margin">
+              <wp:posOffset>3086100</wp:posOffset>
+            </wp:positionH>
+            <wp:positionV relativeFrom="margin">
+              <wp:posOffset>4457700</wp:posOffset>
+            </wp:positionV>
+            <wp:extent cx="2171700" cy="1857375"/>
+            <wp:effectExtent l="0" t="0" r="12700" b="0"/>
+            <wp:wrapSquare wrapText="bothSides"/>
+            <wp:docPr id="2" name="Picture 2"/>
+            <wp:cNvGraphicFramePr>
+              <a:graphicFrameLocks xmlns:a="http://schemas.openxmlformats.org/drawingml/2006/main" noChangeAspect="1"/>
+            </wp:cNvGraphicFramePr>
+            <a:graphic xmlns:a="http://schemas.openxmlformats.org/drawingml/2006/main">
+              <a:graphicData uri="http://schemas.openxmlformats.org/drawingml/2006/picture">
+                <pic:pic xmlns:pic="http://schemas.openxmlformats.org/drawingml/2006/picture">
+                  <pic:nvPicPr>
+                    <pic:cNvPr id="1" name="Picture 2"/>
+                    <pic:cNvPicPr>
+                      <a:picLocks noChangeAspect="1" noChangeArrowheads="1"/>
+                    </pic:cNvPicPr>
+                  </pic:nvPicPr>
+                  <pic:blipFill>
+                    <a:blip r:embed="rId8">
+                      <a:extLst>
+                        <a:ext uri="{28A0092B-C50C-407E-A947-70E740481C1C}">
+                          <a14:useLocalDpi xmlns:a14="http://schemas.microsoft.com/office/drawing/2010/main" val="0"/>
+                        </a:ext>
+                      </a:extLst>
+                    </a:blip>
+                    <a:srcRect/>
+                    <a:stretch>
+                      <a:fillRect/>
+                    </a:stretch>
+                  </pic:blipFill>
+                  <pic:spPr bwMode="auto">
+                    <a:xfrm>
+                      <a:off x="0" y="0"/>
+                      <a:ext cx="2171700" cy="1857375"/>
+                    </a:xfrm>
+                    <a:prstGeom prst="rect">
+                      <a:avLst/>
+                    </a:prstGeom>
+                    <a:noFill/>
+                    <a:ln>
+                      <a:noFill/>
+                    </a:ln>
+                  </pic:spPr>
+                </pic:pic>
+              </a:graphicData>
+            </a:graphic>
+            <wp14:sizeRelH relativeFrom="margin">
+              <wp14:pctWidth>0</wp14:pctWidth>
+            </wp14:sizeRelH>
+            <wp14:sizeRelV relativeFrom="margin">
+              <wp14:pctHeight>0</wp14:pctHeight>
+            </wp14:sizeRelV>
+          </wp:anchor>
+        </w:drawing>
+      </w:r>
+    </w:p>
+    <w:p>
+      <w:pPr>
+        <w:rPr>
+          <w:rFonts w:ascii="Courier New" w:hAnsi="Courier New" w:cs="Courier New"/>
+          <w:sz w:val="18"/>
+          <w:szCs w:val="18"/>
+        </w:rPr>
+      </w:pPr>
+      <w:r>
+        <w:rPr>
+          <w:rFonts w:ascii="Courier New" w:hAnsi="Courier New" w:cs="Courier New"/>
+          <w:sz w:val="18"/>
+          <w:szCs w:val="18"/>
+        </w:rPr>
+        <w:t xml:space="preserve">   x</w:t>
+      </w:r>
+    </w:p>
+    <w:p>
+      <w:pPr>
+        <w:rPr>
+          <w:rFonts w:ascii="Courier New" w:hAnsi="Courier New" w:cs="Courier New"/>
+          <w:sz w:val="18"/>
+          <w:szCs w:val="18"/>
+        </w:rPr>
+      </w:pPr>
+      <w:r>
+        <w:rPr>
+          <w:rFonts w:ascii="Courier New" w:hAnsi="Courier New" w:cs="Courier New"/>
+          <w:sz w:val="18"/>
+          <w:szCs w:val="18"/>
+        </w:rPr>
+        <w:t>y    0  1  2  3  4  5  6  7  8  9</w:t>
+      </w:r>
+    </w:p>
+    <w:p>
+      <w:pPr>
+        <w:rPr>
+          <w:rFonts w:ascii="Courier New" w:hAnsi="Courier New" w:cs="Courier New"/>
+          <w:sz w:val="18"/>
+          <w:szCs w:val="18"/>
+        </w:rPr>
+      </w:pPr>
+      <w:r>
+        <w:rPr>
+          <w:rFonts w:ascii="Courier New" w:hAnsi="Courier New" w:cs="Courier New"/>
+          <w:sz w:val="18"/>
+          <w:szCs w:val="18"/>
+        </w:rPr>
+        <w:t xml:space="preserve">  0  7  7 10 10  7  8  8 13  3 11</w:t>
+      </w:r>
+    </w:p>
+    <w:p>
+      <w:pPr>
+        <w:rPr>
+          <w:rFonts w:ascii="Courier New" w:hAnsi="Courier New" w:cs="Courier New"/>
+          <w:sz w:val="18"/>
+          <w:szCs w:val="18"/>
+        </w:rPr>
+      </w:pPr>
+      <w:r>
+        <w:rPr>
+          <w:rFonts w:ascii="Courier New" w:hAnsi="Courier New" w:cs="Courier New"/>
+          <w:sz w:val="18"/>
+          <w:szCs w:val="18"/>
+        </w:rPr>
+        <w:t xml:space="preserve">  1 13 14  5 10 10 13 15 12  9 13</w:t>
+      </w:r>
+    </w:p>
+    <w:p>
+      <w:pPr>
+        <w:rPr>
+          <w:rFonts w:ascii="Courier New" w:hAnsi="Courier New" w:cs="Courier New"/>
+          <w:sz w:val="18"/>
+          <w:szCs w:val="18"/>
+        </w:rPr>
+      </w:pPr>
+      <w:r>
+        <w:rPr>
+          <w:rFonts w:ascii="Courier New" w:hAnsi="Courier New" w:cs="Courier New"/>
+          <w:sz w:val="18"/>
+          <w:szCs w:val="18"/>
+        </w:rPr>
+        <w:t xml:space="preserve">  2 13  6 14  8  9 10 13 10 11 10</w:t>
+      </w:r>
+    </w:p>
+    <w:p>
+      <w:pPr>
+        <w:rPr>
+          <w:rFonts w:ascii="Courier New" w:hAnsi="Courier New" w:cs="Courier New"/>
+          <w:sz w:val="18"/>
+          <w:szCs w:val="18"/>
+        </w:rPr>
+      </w:pPr>
+      <w:r>
+        <w:rPr>
+          <w:rFonts w:ascii="Courier New" w:hAnsi="Courier New" w:cs="Courier New"/>
+          <w:sz w:val="18"/>
+          <w:szCs w:val="18"/>
+        </w:rPr>
+        <w:t xml:space="preserve">  3 11 10 10 11  8  5 12  7 11 14</w:t>
+      </w:r>
+    </w:p>
+    <w:p>
+      <w:pPr>
+        <w:rPr>
+          <w:rFonts w:ascii="Courier New" w:hAnsi="Courier New" w:cs="Courier New"/>
+          <w:sz w:val="18"/>
+          <w:szCs w:val="18"/>
+        </w:rPr>
+      </w:pPr>
+      <w:r>
+        <w:rPr>
+          <w:rFonts w:ascii="Courier New" w:hAnsi="Courier New" w:cs="Courier New"/>
+          <w:sz w:val="18"/>
+          <w:szCs w:val="18"/>
+        </w:rPr>
+        <w:t xml:space="preserve">  4 11  9 15  9 10  9  9  7 10  8</w:t>
+      </w:r>
+    </w:p>
+    <w:p>
+      <w:pPr>
+        <w:rPr>
+          <w:rFonts w:ascii="Courier New" w:hAnsi="Courier New" w:cs="Courier New"/>
+          <w:sz w:val="18"/>
+          <w:szCs w:val="18"/>
+        </w:rPr>
+      </w:pPr>
+      <w:r>
+        <w:rPr>
+          <w:rFonts w:ascii="Courier New" w:hAnsi="Courier New" w:cs="Courier New"/>
+          <w:sz w:val="18"/>
+          <w:szCs w:val="18"/>
+        </w:rPr>
+        <w:t xml:space="preserve">  5  8  6  7  9  7 16 12 12  9  9</w:t>
+      </w:r>
+    </w:p>
+    <w:p>
+      <w:pPr>
+        <w:rPr>
+          <w:rFonts w:ascii="Courier New" w:hAnsi="Courier New" w:cs="Courier New"/>
+          <w:sz w:val="18"/>
+          <w:szCs w:val="18"/>
+        </w:rPr>
+      </w:pPr>
+      <w:r>
+        <w:rPr>
+          <w:rFonts w:ascii="Courier New" w:hAnsi="Courier New" w:cs="Courier New"/>
+          <w:sz w:val="18"/>
+          <w:szCs w:val="18"/>
+        </w:rPr>
+        <w:t xml:space="preserve">  6 12 11 11  7 13 12  6  8 17 13</w:t>
+      </w:r>
+    </w:p>
+    <w:p>
+      <w:pPr>
+        <w:rPr>
+          <w:rFonts w:ascii="Courier New" w:hAnsi="Courier New" w:cs="Courier New"/>
+          <w:sz w:val="18"/>
+          <w:szCs w:val="18"/>
+        </w:rPr>
+      </w:pPr>
+      <w:r>
+        <w:rPr>
+          <w:rFonts w:ascii="Courier New" w:hAnsi="Courier New" w:cs="Courier New"/>
+          <w:sz w:val="18"/>
+          <w:szCs w:val="18"/>
+        </w:rPr>
+        <w:t xml:space="preserve">  7  8  8  7 10  9 11  8 14  6  6</w:t>
+      </w:r>
+    </w:p>
+    <w:p>
+      <w:pPr>
+        <w:rPr>
+          <w:rFonts w:ascii="Courier New" w:hAnsi="Courier New" w:cs="Courier New"/>
+          <w:sz w:val="18"/>
+          <w:szCs w:val="18"/>
+        </w:rPr>
+      </w:pPr>
+      <w:r>
+        <w:rPr>
+          <w:rFonts w:ascii="Courier New" w:hAnsi="Courier New" w:cs="Courier New"/>
+          <w:sz w:val="18"/>
+          <w:szCs w:val="18"/>
+        </w:rPr>
+        <w:t xml:space="preserve">  8 11 14 11 13  5 13  9 15 15 13</w:t>
+      </w:r>
+    </w:p>
+    <w:p>
+      <w:pPr>
+        <w:rPr>
+          <w:sz w:val="18"/>
+          <w:szCs w:val="18"/>
+        </w:rPr>
+      </w:pPr>
+      <w:r>
+        <w:rPr>
+          <w:rFonts w:ascii="Courier New" w:hAnsi="Courier New" w:cs="Courier New"/>
+          <w:sz w:val="18"/>
+          <w:szCs w:val="18"/>
+        </w:rPr>
+        <w:t xml:space="preserve">  9  8 11  8 13 12  7  9  4  4 15</w:t>
+      </w:r>
+    </w:p>
+    <w:p>
+      <w:pPr>
+        <w:rPr>
+          <w:sz w:val="20"/>
+          <w:szCs w:val="20"/>
+        </w:rPr>
+      </w:pPr>
+    </w:p>
+    <w:p/>
+    <w:p>
+      <w:r>
+        <w:t xml:space="preserve">The regression coefficient in the linear model of y~x has </w:t>
+      </w:r>
+      <w:r>
+        <w:t xml:space="preserve">t-statistic </w:t>
+      </w:r>
+      <w:r>
+        <w:t>value</w:t>
+      </w:r>
+      <w:r>
+        <w:t xml:space="preserve"> -0.062, much less than 2 in absolute value. Based on the t-statistic I would reject the hypothesis that there is a linear relationship between the two series. </w:t>
+      </w:r>
+      <w:r>
+        <w:t>We cannot reject the hypothesis that there is any relationship between the two series.</w:t>
+      </w:r>
+      <w:r>
+        <w:t xml:space="preserve"> </w:t>
+      </w:r>
+      <w:r>
+        <w:t>An example of two series that are related, but with a low t value for the regression coefficient is given in graph below.</w:t>
+      </w:r>
+    </w:p>
+    <w:p/>
+    <w:p>
+      <w:r>
+        <w:rPr>
+          <w:noProof/>
+        </w:rPr>
+        <w:lastRenderedPageBreak/>
+        <w:drawing>
+          <wp:inline distT="0" distB="0" distL="0" distR="0" wp14:anchorId="46839AA5" wp14:editId="41D08149">
+            <wp:extent cx="2510790" cy="2148840"/>
+            <wp:effectExtent l="0" t="0" r="3810" b="10160"/>
+            <wp:docPr id="1" name="Picture 1"/>
+            <wp:cNvGraphicFramePr>
+              <a:graphicFrameLocks xmlns:a="http://schemas.openxmlformats.org/drawingml/2006/main" noChangeAspect="1"/>
+            </wp:cNvGraphicFramePr>
+            <a:graphic xmlns:a="http://schemas.openxmlformats.org/drawingml/2006/main">
+              <a:graphicData uri="http://schemas.openxmlformats.org/drawingml/2006/picture">
+                <pic:pic xmlns:pic="http://schemas.openxmlformats.org/drawingml/2006/picture">
+                  <pic:nvPicPr>
+                    <pic:cNvPr id="0" name="Picture 1"/>
+                    <pic:cNvPicPr>
+                      <a:picLocks noChangeAspect="1" noChangeArrowheads="1"/>
+                    </pic:cNvPicPr>
+                  </pic:nvPicPr>
+                  <pic:blipFill>
+                    <a:blip r:embed="rId9">
+                      <a:extLst>
+                        <a:ext uri="{28A0092B-C50C-407E-A947-70E740481C1C}">
+                          <a14:useLocalDpi xmlns:a14="http://schemas.microsoft.com/office/drawing/2010/main" val="0"/>
+                        </a:ext>
+                      </a:extLst>
+                    </a:blip>
+                    <a:srcRect/>
+                    <a:stretch>
+                      <a:fillRect/>
+                    </a:stretch>
+                  </pic:blipFill>
+                  <pic:spPr bwMode="auto">
+                    <a:xfrm>
+                      <a:off x="0" y="0"/>
+                      <a:ext cx="2510790" cy="2148840"/>
+                    </a:xfrm>
+                    <a:prstGeom prst="rect">
+                      <a:avLst/>
+                    </a:prstGeom>
+                    <a:noFill/>
+                    <a:ln>
+                      <a:noFill/>
+                    </a:ln>
+                  </pic:spPr>
+                </pic:pic>
+              </a:graphicData>
+            </a:graphic>
+          </wp:inline>
+        </w:drawing>
+      </w:r>
+      <w:r>
+        <w:t xml:space="preserve"> </w:t>
+      </w:r>
+    </w:p>
+    <w:p/>
+    <w:p>
+      <w:pPr>
+        <w:pStyle w:val="Heading2"/>
+      </w:pPr>
+      <w:r>
+        <w:t>Problem 3</w:t>
+      </w:r>
+    </w:p>
+    <w:p>
+      <w:r>
+        <w:t>b.</w:t>
+      </w:r>
+    </w:p>
+    <w:p>
+      <w:r>
+        <w:rPr>
+          <w:noProof/>
+        </w:rPr>
+        <w:drawing>
+          <wp:inline distT="0" distB="0" distL="0" distR="0" wp14:anchorId="76FCA316" wp14:editId="55096D77">
+            <wp:extent cx="2511083" cy="2149073"/>
+            <wp:effectExtent l="0" t="0" r="3810" b="10160"/>
+            <wp:docPr id="3" name="Picture 3"/>
+            <wp:cNvGraphicFramePr>
+              <a:graphicFrameLocks xmlns:a="http://schemas.openxmlformats.org/drawingml/2006/main" noChangeAspect="1"/>
+            </wp:cNvGraphicFramePr>
+            <a:graphic xmlns:a="http://schemas.openxmlformats.org/drawingml/2006/main">
+              <a:graphicData uri="http://schemas.openxmlformats.org/drawingml/2006/picture">
+                <pic:pic xmlns:pic="http://schemas.openxmlformats.org/drawingml/2006/picture">
+                  <pic:nvPicPr>
+                    <pic:cNvPr id="0" name="Picture 3"/>
+                    <pic:cNvPicPr>
+                      <a:picLocks noChangeAspect="1" noChangeArrowheads="1"/>
+                    </pic:cNvPicPr>
+                  </pic:nvPicPr>
+                  <pic:blipFill>
+                    <a:blip r:embed="rId10">
+                      <a:extLst>
+                        <a:ext uri="{28A0092B-C50C-407E-A947-70E740481C1C}">
+                          <a14:useLocalDpi xmlns:a14="http://schemas.microsoft.com/office/drawing/2010/main" val="0"/>
+                        </a:ext>
+                      </a:extLst>
+                    </a:blip>
+                    <a:srcRect/>
+                    <a:stretch>
+                      <a:fillRect/>
+                    </a:stretch>
+                  </pic:blipFill>
+                  <pic:spPr bwMode="auto">
+                    <a:xfrm>
+                      <a:off x="0" y="0"/>
+                      <a:ext cx="2512046" cy="2149898"/>
+                    </a:xfrm>
+                    <a:prstGeom prst="rect">
+                      <a:avLst/>
+                    </a:prstGeom>
+                    <a:noFill/>
+                    <a:ln>
+                      <a:noFill/>
+                    </a:ln>
+                  </pic:spPr>
+                </pic:pic>
+              </a:graphicData>
+            </a:graphic>
+          </wp:inline>
+        </w:drawing>
+      </w:r>
+    </w:p>
+    <w:p>
+      <w:r>
+        <w:t xml:space="preserve">c. </w:t>
+      </w:r>
+    </w:p>
+    <w:p>
+      <w:r>
+        <w:rPr>
+          <w:noProof/>
+        </w:rPr>
+        <w:drawing>
+          <wp:inline distT="0" distB="0" distL="0" distR="0" wp14:anchorId="65B94C6A" wp14:editId="10B564B7">
+            <wp:extent cx="2511083" cy="2149076"/>
+            <wp:effectExtent l="0" t="0" r="3810" b="10160"/>
+            <wp:docPr id="4" name="Picture 4"/>
+            <wp:cNvGraphicFramePr>
+              <a:graphicFrameLocks xmlns:a="http://schemas.openxmlformats.org/drawingml/2006/main" noChangeAspect="1"/>
+            </wp:cNvGraphicFramePr>
+            <a:graphic xmlns:a="http://schemas.openxmlformats.org/drawingml/2006/main">
+              <a:graphicData uri="http://schemas.openxmlformats.org/drawingml/2006/picture">
+                <pic:pic xmlns:pic="http://schemas.openxmlformats.org/drawingml/2006/picture">
+                  <pic:nvPicPr>
+                    <pic:cNvPr id="0" name="Picture 4"/>
+                    <pic:cNvPicPr>
+                      <a:picLocks noChangeAspect="1" noChangeArrowheads="1"/>
+                    </pic:cNvPicPr>
+                  </pic:nvPicPr>
+                  <pic:blipFill>
+                    <a:blip r:embed="rId11">
+                      <a:extLst>
+                        <a:ext uri="{28A0092B-C50C-407E-A947-70E740481C1C}">
+                          <a14:useLocalDpi xmlns:a14="http://schemas.microsoft.com/office/drawing/2010/main" val="0"/>
+                        </a:ext>
+                      </a:extLst>
+                    </a:blip>
+                    <a:srcRect/>
+                    <a:stretch>
+                      <a:fillRect/>
+                    </a:stretch>
+                  </pic:blipFill>
+                  <pic:spPr bwMode="auto">
+                    <a:xfrm>
+                      <a:off x="0" y="0"/>
+                      <a:ext cx="2512789" cy="2150536"/>
+                    </a:xfrm>
+                    <a:prstGeom prst="rect">
+                      <a:avLst/>
+                    </a:prstGeom>
+                    <a:noFill/>
+                    <a:ln>
+                      <a:noFill/>
+                    </a:ln>
+                  </pic:spPr>
+                </pic:pic>
+              </a:graphicData>
+            </a:graphic>
+          </wp:inline>
+        </w:drawing>
+      </w:r>
+      <w:r>
+        <w:t xml:space="preserve"> </w:t>
+      </w:r>
+      <w:r>
+        <w:rPr>
+          <w:noProof/>
+        </w:rPr>
+        <w:drawing>
+          <wp:inline distT="0" distB="0" distL="0" distR="0" wp14:anchorId="19E56AAB" wp14:editId="1139DFB7">
+            <wp:extent cx="2506699" cy="2145323"/>
+            <wp:effectExtent l="0" t="0" r="8255" b="0"/>
+            <wp:docPr id="5" name="Picture 5"/>
+            <wp:cNvGraphicFramePr>
+              <a:graphicFrameLocks xmlns:a="http://schemas.openxmlformats.org/drawingml/2006/main" noChangeAspect="1"/>
+            </wp:cNvGraphicFramePr>
+            <a:graphic xmlns:a="http://schemas.openxmlformats.org/drawingml/2006/main">
+              <a:graphicData uri="http://schemas.openxmlformats.org/drawingml/2006/picture">
+                <pic:pic xmlns:pic="http://schemas.openxmlformats.org/drawingml/2006/picture">
+                  <pic:nvPicPr>
+                    <pic:cNvPr id="0" name="Picture 5"/>
+                    <pic:cNvPicPr>
+                      <a:picLocks noChangeAspect="1" noChangeArrowheads="1"/>
+                    </pic:cNvPicPr>
+                  </pic:nvPicPr>
+                  <pic:blipFill>
+                    <a:blip r:embed="rId12">
+                      <a:extLst>
+                        <a:ext uri="{28A0092B-C50C-407E-A947-70E740481C1C}">
+                          <a14:useLocalDpi xmlns:a14="http://schemas.microsoft.com/office/drawing/2010/main" val="0"/>
+                        </a:ext>
+                      </a:extLst>
+                    </a:blip>
+                    <a:srcRect/>
+                    <a:stretch>
+                      <a:fillRect/>
+                    </a:stretch>
+                  </pic:blipFill>
+                  <pic:spPr bwMode="auto">
+                    <a:xfrm>
+                      <a:off x="0" y="0"/>
+                      <a:ext cx="2507406" cy="2145928"/>
+                    </a:xfrm>
+                    <a:prstGeom prst="rect">
+                      <a:avLst/>
+                    </a:prstGeom>
+                    <a:noFill/>
+                    <a:ln>
+                      <a:noFill/>
+                    </a:ln>
+                  </pic:spPr>
+                </pic:pic>
+              </a:graphicData>
+            </a:graphic>
+          </wp:inline>
+        </w:drawing>
+      </w:r>
+    </w:p>
+    <w:p>
+      <w:r>
+        <w:t>d. The linear fit is</w:t>
+      </w:r>
+    </w:p>
+    <w:p>
+      <m:oMathPara>
+        <m:oMath>
+          <m:r>
+            <m:rPr>
+              <m:sty m:val="p"/>
+            </m:rPr>
+            <w:rPr>
+              <w:rFonts w:ascii="Cambria Math" w:hAnsi="Cambria Math"/>
+            </w:rPr>
+            <m:t>NFLX</m:t>
+          </m:r>
+          <m:r>
+            <w:rPr>
+              <w:rFonts w:ascii="Cambria Math" w:hAnsi="Cambria Math"/>
+            </w:rPr>
+            <m:t xml:space="preserve">= </m:t>
+          </m:r>
+          <m:r>
+            <w:rPr>
+              <w:rFonts w:ascii="Cambria Math" w:hAnsi="Cambria Math"/>
+            </w:rPr>
+            <m:t>-0.0009701</m:t>
+          </m:r>
+          <m:r>
+            <w:rPr>
+              <w:rFonts w:ascii="Cambria Math" w:hAnsi="Cambria Math"/>
+            </w:rPr>
+            <m:t xml:space="preserve">+ </m:t>
+          </m:r>
+          <m:r>
+            <w:rPr>
+              <w:rFonts w:ascii="Cambria Math" w:hAnsi="Cambria Math"/>
+            </w:rPr>
+            <m:t>0.9208783</m:t>
+          </m:r>
+          <m:r>
+            <w:rPr>
+              <w:rFonts w:ascii="Cambria Math" w:hAnsi="Cambria Math"/>
+            </w:rPr>
+            <m:t xml:space="preserve"> × </m:t>
+          </m:r>
+          <m:r>
+            <m:rPr>
+              <m:sty m:val="p"/>
+            </m:rPr>
+            <w:rPr>
+              <w:rFonts w:ascii="Cambria Math" w:hAnsi="Cambria Math"/>
+            </w:rPr>
+            <m:t>.IXIS</m:t>
+          </m:r>
+        </m:oMath>
+      </m:oMathPara>
+    </w:p>
+    <w:p>
+      <w:r>
+        <w:t>With 95% confidence intervals</w:t>
+      </w:r>
+    </w:p>
+    <w:p>
+      <m:oMathPara>
+        <m:oMath>
+          <m:r>
+            <w:rPr>
+              <w:rFonts w:ascii="Cambria Math" w:hAnsi="Cambria Math"/>
+            </w:rPr>
+            <m:t>α</m:t>
+          </m:r>
+          <m:r>
+            <w:rPr>
+              <w:rFonts w:ascii="Cambria Math" w:hAnsi="Cambria Math" w:hint="eastAsia"/>
+            </w:rPr>
+            <m:t>∈</m:t>
+          </m:r>
+          <m:d>
+            <m:dPr>
+              <m:ctrlPr>
+                <w:rPr>
+                  <w:rFonts w:ascii="Cambria Math" w:hAnsi="Cambria Math"/>
+                  <w:i/>
+                </w:rPr>
+              </m:ctrlPr>
+            </m:dPr>
+            <m:e>
+              <m:r>
+                <w:rPr>
+                  <w:rFonts w:ascii="Cambria Math" w:hAnsi="Cambria Math"/>
+                </w:rPr>
+                <m:t>-0.002333502 0.0003934015</m:t>
+              </m:r>
+            </m:e>
+          </m:d>
+        </m:oMath>
+      </m:oMathPara>
+    </w:p>
+    <w:p>
+      <m:oMathPara>
+        <m:oMath>
+          <m:r>
+            <w:rPr>
+              <w:rFonts w:ascii="Cambria Math" w:hAnsi="Cambria Math"/>
+            </w:rPr>
+            <m:t>β</m:t>
+          </m:r>
+          <m:r>
+            <w:rPr>
+              <w:rFonts w:ascii="Cambria Math" w:hAnsi="Cambria Math" w:hint="eastAsia"/>
+            </w:rPr>
+            <m:t>∈</m:t>
+          </m:r>
+          <m:r>
+            <w:rPr>
+              <w:rFonts w:ascii="Cambria Math" w:hAnsi="Cambria Math"/>
+            </w:rPr>
+            <m:t>(</m:t>
+          </m:r>
+          <m:r>
+            <w:rPr>
+              <w:rFonts w:ascii="Cambria Math" w:hAnsi="Cambria Math"/>
+            </w:rPr>
+            <m:t>0.821543582 1.0202130943</m:t>
+          </m:r>
+          <m:r>
+            <w:rPr>
+              <w:rFonts w:ascii="Cambria Math" w:hAnsi="Cambria Math"/>
+            </w:rPr>
+            <m:t>)</m:t>
+          </m:r>
+        </m:oMath>
+      </m:oMathPara>
+    </w:p>
+    <w:p>
+      <w:r>
+        <w:t xml:space="preserve">so the 95% CIs for </w:t>
+      </w:r>
+      <m:oMath>
+        <m:r>
+          <w:rPr>
+            <w:rFonts w:ascii="Cambria Math" w:hAnsi="Cambria Math"/>
+          </w:rPr>
+          <m:t>α</m:t>
+        </m:r>
+      </m:oMath>
+      <w:r>
+        <w:t xml:space="preserve"> and </w:t>
+      </w:r>
+      <m:oMath>
+        <m:r>
+          <w:rPr>
+            <w:rFonts w:ascii="Cambria Math" w:hAnsi="Cambria Math"/>
+          </w:rPr>
+          <m:t>β</m:t>
+        </m:r>
+      </m:oMath>
+      <w:r>
+        <w:t xml:space="preserve"> include 0 and 1 respectively.</w:t>
+      </w:r>
+    </w:p>
     <w:p>
       <w:bookmarkStart w:id="0" w:name="_GoBack"/>
       <w:bookmarkEnd w:id="0"/>
     </w:p>
     <w:sectPr>
+      <w:headerReference w:type="default" r:id="rId13"/>
       <w:pgSz w:w="12240" w:h="15840"/>
-      <w:pgMar w:top="1440" w:right="1800" w:bottom="1440" w:left="1800" w:header="720" w:footer="720" w:gutter="0"/>
+      <w:pgMar w:top="1440" w:right="1800" w:bottom="1440" w:left="1800" w:header="630" w:footer="720" w:gutter="0"/>
       <w:cols w:space="720"/>
       <w:docGrid w:linePitch="360"/>
     </w:sectPr>
   </w:body>
 </w:document>
+</file>
+
+<file path=word/endnotes.xml><?xml version="1.0" encoding="utf-8"?>
+<w:endnotes xmlns:wpc="http://schemas.microsoft.com/office/word/2010/wordprocessingCanvas" xmlns:mo="http://schemas.microsoft.com/office/mac/office/2008/main" xmlns:mc="http://schemas.openxmlformats.org/markup-compatibility/2006" xmlns:mv="urn:schemas-microsoft-com:mac:vml" xmlns:o="urn:schemas-microsoft-com:office:office" xmlns:r="http://schemas.openxmlformats.org/officeDocument/2006/relationships" xmlns:m="http://schemas.openxmlformats.org/officeDocument/2006/math" xmlns:v="urn:schemas-microsoft-com:vml" xmlns:wp14="http://schemas.microsoft.com/office/word/2010/wordprocessingDrawing" xmlns:wp="http://schemas.openxmlformats.org/drawingml/2006/wordprocessingDrawing" xmlns:w10="urn:schemas-microsoft-com:office:word" xmlns:w="http://schemas.openxmlformats.org/wordprocessingml/2006/main" xmlns:w14="http://schemas.microsoft.com/office/word/2010/wordml" xmlns:wpg="http://schemas.microsoft.com/office/word/2010/wordprocessingGroup" xmlns:wpi="http://schemas.microsoft.com/office/word/2010/wordprocessingInk" xmlns:wne="http://schemas.microsoft.com/office/word/2006/wordml" xmlns:wps="http://schemas.microsoft.com/office/word/2010/wordprocessingShape" mc:Ignorable="w14 wp14">
+  <w:endnote w:type="separator" w:id="-1">
+    <w:p>
+      <w:r>
+        <w:separator/>
+      </w:r>
+    </w:p>
+  </w:endnote>
+  <w:endnote w:type="continuationSeparator" w:id="0">
+    <w:p>
+      <w:r>
+        <w:continuationSeparator/>
+      </w:r>
+    </w:p>
+  </w:endnote>
+</w:endnotes>
+</file>
+
+<file path=word/footnotes.xml><?xml version="1.0" encoding="utf-8"?>
+<w:footnotes xmlns:wpc="http://schemas.microsoft.com/office/word/2010/wordprocessingCanvas" xmlns:mo="http://schemas.microsoft.com/office/mac/office/2008/main" xmlns:mc="http://schemas.openxmlformats.org/markup-compatibility/2006" xmlns:mv="urn:schemas-microsoft-com:mac:vml" xmlns:o="urn:schemas-microsoft-com:office:office" xmlns:r="http://schemas.openxmlformats.org/officeDocument/2006/relationships" xmlns:m="http://schemas.openxmlformats.org/officeDocument/2006/math" xmlns:v="urn:schemas-microsoft-com:vml" xmlns:wp14="http://schemas.microsoft.com/office/word/2010/wordprocessingDrawing" xmlns:wp="http://schemas.openxmlformats.org/drawingml/2006/wordprocessingDrawing" xmlns:w10="urn:schemas-microsoft-com:office:word" xmlns:w="http://schemas.openxmlformats.org/wordprocessingml/2006/main" xmlns:w14="http://schemas.microsoft.com/office/word/2010/wordml" xmlns:wpg="http://schemas.microsoft.com/office/word/2010/wordprocessingGroup" xmlns:wpi="http://schemas.microsoft.com/office/word/2010/wordprocessingInk" xmlns:wne="http://schemas.microsoft.com/office/word/2006/wordml" xmlns:wps="http://schemas.microsoft.com/office/word/2010/wordprocessingShape" mc:Ignorable="w14 wp14">
+  <w:footnote w:type="separator" w:id="-1">
+    <w:p>
+      <w:r>
+        <w:separator/>
+      </w:r>
+    </w:p>
+  </w:footnote>
+  <w:footnote w:type="continuationSeparator" w:id="0">
+    <w:p>
+      <w:r>
+        <w:continuationSeparator/>
+      </w:r>
+    </w:p>
+  </w:footnote>
+</w:footnotes>
+</file>
+
+<file path=word/header1.xml><?xml version="1.0" encoding="utf-8"?>
+<w:hdr xmlns:wpc="http://schemas.microsoft.com/office/word/2010/wordprocessingCanvas" xmlns:mo="http://schemas.microsoft.com/office/mac/office/2008/main" xmlns:mc="http://schemas.openxmlformats.org/markup-compatibility/2006" xmlns:mv="urn:schemas-microsoft-com:mac:vml" xmlns:o="urn:schemas-microsoft-com:office:office" xmlns:r="http://schemas.openxmlformats.org/officeDocument/2006/relationships" xmlns:m="http://schemas.openxmlformats.org/officeDocument/2006/math" xmlns:v="urn:schemas-microsoft-com:vml" xmlns:wp14="http://schemas.microsoft.com/office/word/2010/wordprocessingDrawing" xmlns:wp="http://schemas.openxmlformats.org/drawingml/2006/wordprocessingDrawing" xmlns:w10="urn:schemas-microsoft-com:office:word" xmlns:w="http://schemas.openxmlformats.org/wordprocessingml/2006/main" xmlns:w14="http://schemas.microsoft.com/office/word/2010/wordml" xmlns:wpg="http://schemas.microsoft.com/office/word/2010/wordprocessingGroup" xmlns:wpi="http://schemas.microsoft.com/office/word/2010/wordprocessingInk" xmlns:wne="http://schemas.microsoft.com/office/word/2006/wordml" xmlns:wps="http://schemas.microsoft.com/office/word/2010/wordprocessingShape" mc:Ignorable="w14 wp14">
+  <w:p>
+    <w:pPr>
+      <w:pStyle w:val="Subtitle"/>
+      <w:rPr>
+        <w:rStyle w:val="SubtleEmphasis"/>
+        <w:i w:val="0"/>
+        <w:sz w:val="20"/>
+        <w:szCs w:val="20"/>
+      </w:rPr>
+    </w:pPr>
+    <w:r>
+      <w:rPr>
+        <w:rStyle w:val="SubtleEmphasis"/>
+        <w:i w:val="0"/>
+        <w:sz w:val="20"/>
+        <w:szCs w:val="20"/>
+      </w:rPr>
+      <w:t>Applied data science</w:t>
+    </w:r>
+  </w:p>
+  <w:p>
+    <w:pPr>
+      <w:pStyle w:val="Subtitle"/>
+      <w:rPr>
+        <w:rStyle w:val="SubtleEmphasis"/>
+        <w:i w:val="0"/>
+        <w:sz w:val="20"/>
+        <w:szCs w:val="20"/>
+      </w:rPr>
+    </w:pPr>
+    <w:r>
+      <w:rPr>
+        <w:rStyle w:val="SubtleEmphasis"/>
+        <w:i w:val="0"/>
+        <w:sz w:val="20"/>
+        <w:szCs w:val="20"/>
+      </w:rPr>
+      <w:t>Assignment 2</w:t>
+    </w:r>
+  </w:p>
+  <w:p>
+    <w:pPr>
+      <w:pStyle w:val="Subtitle"/>
+      <w:rPr>
+        <w:i w:val="0"/>
+        <w:sz w:val="20"/>
+        <w:szCs w:val="20"/>
+      </w:rPr>
+    </w:pPr>
+    <w:r>
+      <w:rPr>
+        <w:rStyle w:val="SubtleEmphasis"/>
+        <w:i w:val="0"/>
+        <w:sz w:val="20"/>
+        <w:szCs w:val="20"/>
+      </w:rPr>
+      <w:t>Peter Varshavsky</w:t>
+    </w:r>
+  </w:p>
+</w:hdr>
+</file>
+
+<file path=word/numbering.xml><?xml version="1.0" encoding="utf-8"?>
+<w:numbering xmlns:wpc="http://schemas.microsoft.com/office/word/2010/wordprocessingCanvas" xmlns:mo="http://schemas.microsoft.com/office/mac/office/2008/main" xmlns:mc="http://schemas.openxmlformats.org/markup-compatibility/2006" xmlns:mv="urn:schemas-microsoft-com:mac:vml" xmlns:o="urn:schemas-microsoft-com:office:office" xmlns:r="http://schemas.openxmlformats.org/officeDocument/2006/relationships" xmlns:m="http://schemas.openxmlformats.org/officeDocument/2006/math" xmlns:v="urn:schemas-microsoft-com:vml" xmlns:wp14="http://schemas.microsoft.com/office/word/2010/wordprocessingDrawing" xmlns:wp="http://schemas.openxmlformats.org/drawingml/2006/wordprocessingDrawing" xmlns:w10="urn:schemas-microsoft-com:office:word" xmlns:w="http://schemas.openxmlformats.org/wordprocessingml/2006/main" xmlns:w14="http://schemas.microsoft.com/office/word/2010/wordml" xmlns:wpg="http://schemas.microsoft.com/office/word/2010/wordprocessingGroup" xmlns:wpi="http://schemas.microsoft.com/office/word/2010/wordprocessingInk" xmlns:wne="http://schemas.microsoft.com/office/word/2006/wordml" xmlns:wps="http://schemas.microsoft.com/office/word/2010/wordprocessingShape" mc:Ignorable="w14 wp14">
+  <w:abstractNum w:abstractNumId="0">
+    <w:nsid w:val="082E73D1"/>
+    <w:multiLevelType w:val="hybridMultilevel"/>
+    <w:tmpl w:val="FE9EA17C"/>
+    <w:lvl w:ilvl="0" w:tplc="0409000F">
+      <w:start w:val="1"/>
+      <w:numFmt w:val="decimal"/>
+      <w:lvlText w:val="%1."/>
+      <w:lvlJc w:val="left"/>
+      <w:pPr>
+        <w:ind w:left="720" w:hanging="360"/>
+      </w:pPr>
+      <w:rPr>
+        <w:rFonts w:hint="default"/>
+      </w:rPr>
+    </w:lvl>
+    <w:lvl w:ilvl="1" w:tplc="04090019" w:tentative="1">
+      <w:start w:val="1"/>
+      <w:numFmt w:val="lowerLetter"/>
+      <w:lvlText w:val="%2."/>
+      <w:lvlJc w:val="left"/>
+      <w:pPr>
+        <w:ind w:left="1440" w:hanging="360"/>
+      </w:pPr>
+    </w:lvl>
+    <w:lvl w:ilvl="2" w:tplc="0409001B" w:tentative="1">
+      <w:start w:val="1"/>
+      <w:numFmt w:val="lowerRoman"/>
+      <w:lvlText w:val="%3."/>
+      <w:lvlJc w:val="right"/>
+      <w:pPr>
+        <w:ind w:left="2160" w:hanging="180"/>
+      </w:pPr>
+    </w:lvl>
+    <w:lvl w:ilvl="3" w:tplc="0409000F" w:tentative="1">
+      <w:start w:val="1"/>
+      <w:numFmt w:val="decimal"/>
+      <w:lvlText w:val="%4."/>
+      <w:lvlJc w:val="left"/>
+      <w:pPr>
+        <w:ind w:left="2880" w:hanging="360"/>
+      </w:pPr>
+    </w:lvl>
+    <w:lvl w:ilvl="4" w:tplc="04090019" w:tentative="1">
+      <w:start w:val="1"/>
+      <w:numFmt w:val="lowerLetter"/>
+      <w:lvlText w:val="%5."/>
+      <w:lvlJc w:val="left"/>
+      <w:pPr>
+        <w:ind w:left="3600" w:hanging="360"/>
+      </w:pPr>
+    </w:lvl>
+    <w:lvl w:ilvl="5" w:tplc="0409001B" w:tentative="1">
+      <w:start w:val="1"/>
+      <w:numFmt w:val="lowerRoman"/>
+      <w:lvlText w:val="%6."/>
+      <w:lvlJc w:val="right"/>
+      <w:pPr>
+        <w:ind w:left="4320" w:hanging="180"/>
+      </w:pPr>
+    </w:lvl>
+    <w:lvl w:ilvl="6" w:tplc="0409000F" w:tentative="1">
+      <w:start w:val="1"/>
+      <w:numFmt w:val="decimal"/>
+      <w:lvlText w:val="%7."/>
+      <w:lvlJc w:val="left"/>
+      <w:pPr>
+        <w:ind w:left="5040" w:hanging="360"/>
+      </w:pPr>
+    </w:lvl>
+    <w:lvl w:ilvl="7" w:tplc="04090019" w:tentative="1">
+      <w:start w:val="1"/>
+      <w:numFmt w:val="lowerLetter"/>
+      <w:lvlText w:val="%8."/>
+      <w:lvlJc w:val="left"/>
+      <w:pPr>
+        <w:ind w:left="5760" w:hanging="360"/>
+      </w:pPr>
+    </w:lvl>
+    <w:lvl w:ilvl="8" w:tplc="0409001B" w:tentative="1">
+      <w:start w:val="1"/>
+      <w:numFmt w:val="lowerRoman"/>
+      <w:lvlText w:val="%9."/>
+      <w:lvlJc w:val="right"/>
+      <w:pPr>
+        <w:ind w:left="6480" w:hanging="180"/>
+      </w:pPr>
+    </w:lvl>
+  </w:abstractNum>
+  <w:num w:numId="1">
+    <w:abstractNumId w:val="0"/>
+  </w:num>
+</w:numbering>
 </file>
 
 <file path=word/styles.xml><?xml version="1.0" encoding="utf-8"?>
@@ -176,6 +1485,30 @@
       <w:rFonts w:ascii="Times New Roman" w:hAnsi="Times New Roman"/>
     </w:rPr>
   </w:style>
+  <w:style w:type="paragraph" w:styleId="Heading2">
+    <w:name w:val="heading 2"/>
+    <w:basedOn w:val="Normal"/>
+    <w:next w:val="Normal"/>
+    <w:link w:val="Heading2Char"/>
+    <w:uiPriority w:val="9"/>
+    <w:unhideWhenUsed/>
+    <w:qFormat/>
+    <w:rsid w:val="0022107C"/>
+    <w:pPr>
+      <w:keepNext/>
+      <w:keepLines/>
+      <w:spacing w:before="200"/>
+      <w:outlineLvl w:val="1"/>
+    </w:pPr>
+    <w:rPr>
+      <w:rFonts w:asciiTheme="majorHAnsi" w:eastAsiaTheme="majorEastAsia" w:hAnsiTheme="majorHAnsi" w:cstheme="majorBidi"/>
+      <w:b/>
+      <w:bCs/>
+      <w:color w:val="4F81BD" w:themeColor="accent1"/>
+      <w:sz w:val="26"/>
+      <w:szCs w:val="26"/>
+    </w:rPr>
+  </w:style>
   <w:style w:type="character" w:default="1" w:styleId="DefaultParagraphFont">
     <w:name w:val="Default Paragraph Font"/>
     <w:uiPriority w:val="1"/>
@@ -202,6 +1535,187 @@
     <w:uiPriority w:val="99"/>
     <w:semiHidden/>
     <w:unhideWhenUsed/>
+  </w:style>
+  <w:style w:type="paragraph" w:styleId="Header">
+    <w:name w:val="header"/>
+    <w:basedOn w:val="Normal"/>
+    <w:link w:val="HeaderChar"/>
+    <w:uiPriority w:val="99"/>
+    <w:unhideWhenUsed/>
+    <w:rsid w:val="00E274CA"/>
+    <w:pPr>
+      <w:tabs>
+        <w:tab w:val="center" w:pos="4320"/>
+        <w:tab w:val="right" w:pos="8640"/>
+      </w:tabs>
+    </w:pPr>
+  </w:style>
+  <w:style w:type="character" w:customStyle="1" w:styleId="HeaderChar">
+    <w:name w:val="Header Char"/>
+    <w:basedOn w:val="DefaultParagraphFont"/>
+    <w:link w:val="Header"/>
+    <w:uiPriority w:val="99"/>
+    <w:rsid w:val="00E274CA"/>
+    <w:rPr>
+      <w:rFonts w:ascii="Times New Roman" w:hAnsi="Times New Roman"/>
+    </w:rPr>
+  </w:style>
+  <w:style w:type="paragraph" w:styleId="Footer">
+    <w:name w:val="footer"/>
+    <w:basedOn w:val="Normal"/>
+    <w:link w:val="FooterChar"/>
+    <w:uiPriority w:val="99"/>
+    <w:unhideWhenUsed/>
+    <w:rsid w:val="00E274CA"/>
+    <w:pPr>
+      <w:tabs>
+        <w:tab w:val="center" w:pos="4320"/>
+        <w:tab w:val="right" w:pos="8640"/>
+      </w:tabs>
+    </w:pPr>
+  </w:style>
+  <w:style w:type="character" w:customStyle="1" w:styleId="FooterChar">
+    <w:name w:val="Footer Char"/>
+    <w:basedOn w:val="DefaultParagraphFont"/>
+    <w:link w:val="Footer"/>
+    <w:uiPriority w:val="99"/>
+    <w:rsid w:val="00E274CA"/>
+    <w:rPr>
+      <w:rFonts w:ascii="Times New Roman" w:hAnsi="Times New Roman"/>
+    </w:rPr>
+  </w:style>
+  <w:style w:type="paragraph" w:styleId="Subtitle">
+    <w:name w:val="Subtitle"/>
+    <w:basedOn w:val="Normal"/>
+    <w:next w:val="Normal"/>
+    <w:link w:val="SubtitleChar"/>
+    <w:uiPriority w:val="11"/>
+    <w:qFormat/>
+    <w:rsid w:val="00E274CA"/>
+    <w:pPr>
+      <w:numPr>
+        <w:ilvl w:val="1"/>
+      </w:numPr>
+    </w:pPr>
+    <w:rPr>
+      <w:rFonts w:asciiTheme="majorHAnsi" w:eastAsiaTheme="majorEastAsia" w:hAnsiTheme="majorHAnsi" w:cstheme="majorBidi"/>
+      <w:i/>
+      <w:iCs/>
+      <w:color w:val="4F81BD" w:themeColor="accent1"/>
+      <w:spacing w:val="15"/>
+    </w:rPr>
+  </w:style>
+  <w:style w:type="character" w:customStyle="1" w:styleId="SubtitleChar">
+    <w:name w:val="Subtitle Char"/>
+    <w:basedOn w:val="DefaultParagraphFont"/>
+    <w:link w:val="Subtitle"/>
+    <w:uiPriority w:val="11"/>
+    <w:rsid w:val="00E274CA"/>
+    <w:rPr>
+      <w:rFonts w:asciiTheme="majorHAnsi" w:eastAsiaTheme="majorEastAsia" w:hAnsiTheme="majorHAnsi" w:cstheme="majorBidi"/>
+      <w:i/>
+      <w:iCs/>
+      <w:color w:val="4F81BD" w:themeColor="accent1"/>
+      <w:spacing w:val="15"/>
+    </w:rPr>
+  </w:style>
+  <w:style w:type="character" w:styleId="SubtleEmphasis">
+    <w:name w:val="Subtle Emphasis"/>
+    <w:basedOn w:val="DefaultParagraphFont"/>
+    <w:uiPriority w:val="19"/>
+    <w:qFormat/>
+    <w:rsid w:val="00E274CA"/>
+    <w:rPr>
+      <w:i/>
+      <w:iCs/>
+      <w:color w:val="808080" w:themeColor="text1" w:themeTint="7F"/>
+    </w:rPr>
+  </w:style>
+  <w:style w:type="paragraph" w:styleId="ListParagraph">
+    <w:name w:val="List Paragraph"/>
+    <w:basedOn w:val="Normal"/>
+    <w:uiPriority w:val="34"/>
+    <w:qFormat/>
+    <w:rsid w:val="00E274CA"/>
+    <w:pPr>
+      <w:ind w:left="720"/>
+      <w:contextualSpacing/>
+    </w:pPr>
+  </w:style>
+  <w:style w:type="table" w:styleId="TableGrid">
+    <w:name w:val="Table Grid"/>
+    <w:basedOn w:val="TableNormal"/>
+    <w:uiPriority w:val="59"/>
+    <w:rsid w:val="00E274CA"/>
+    <w:tblPr>
+      <w:tblInd w:w="0" w:type="dxa"/>
+      <w:tblBorders>
+        <w:top w:val="single" w:sz="4" w:space="0" w:color="auto"/>
+        <w:left w:val="single" w:sz="4" w:space="0" w:color="auto"/>
+        <w:bottom w:val="single" w:sz="4" w:space="0" w:color="auto"/>
+        <w:right w:val="single" w:sz="4" w:space="0" w:color="auto"/>
+        <w:insideH w:val="single" w:sz="4" w:space="0" w:color="auto"/>
+        <w:insideV w:val="single" w:sz="4" w:space="0" w:color="auto"/>
+      </w:tblBorders>
+      <w:tblCellMar>
+        <w:top w:w="0" w:type="dxa"/>
+        <w:left w:w="108" w:type="dxa"/>
+        <w:bottom w:w="0" w:type="dxa"/>
+        <w:right w:w="108" w:type="dxa"/>
+      </w:tblCellMar>
+    </w:tblPr>
+  </w:style>
+  <w:style w:type="character" w:customStyle="1" w:styleId="Heading2Char">
+    <w:name w:val="Heading 2 Char"/>
+    <w:basedOn w:val="DefaultParagraphFont"/>
+    <w:link w:val="Heading2"/>
+    <w:uiPriority w:val="9"/>
+    <w:rsid w:val="0022107C"/>
+    <w:rPr>
+      <w:rFonts w:asciiTheme="majorHAnsi" w:eastAsiaTheme="majorEastAsia" w:hAnsiTheme="majorHAnsi" w:cstheme="majorBidi"/>
+      <w:b/>
+      <w:bCs/>
+      <w:color w:val="4F81BD" w:themeColor="accent1"/>
+      <w:sz w:val="26"/>
+      <w:szCs w:val="26"/>
+    </w:rPr>
+  </w:style>
+  <w:style w:type="paragraph" w:styleId="BalloonText">
+    <w:name w:val="Balloon Text"/>
+    <w:basedOn w:val="Normal"/>
+    <w:link w:val="BalloonTextChar"/>
+    <w:uiPriority w:val="99"/>
+    <w:semiHidden/>
+    <w:unhideWhenUsed/>
+    <w:rsid w:val="00994417"/>
+    <w:rPr>
+      <w:rFonts w:ascii="Lucida Grande" w:hAnsi="Lucida Grande" w:cs="Lucida Grande"/>
+      <w:sz w:val="18"/>
+      <w:szCs w:val="18"/>
+    </w:rPr>
+  </w:style>
+  <w:style w:type="character" w:customStyle="1" w:styleId="BalloonTextChar">
+    <w:name w:val="Balloon Text Char"/>
+    <w:basedOn w:val="DefaultParagraphFont"/>
+    <w:link w:val="BalloonText"/>
+    <w:uiPriority w:val="99"/>
+    <w:semiHidden/>
+    <w:rsid w:val="00994417"/>
+    <w:rPr>
+      <w:rFonts w:ascii="Lucida Grande" w:hAnsi="Lucida Grande" w:cs="Lucida Grande"/>
+      <w:sz w:val="18"/>
+      <w:szCs w:val="18"/>
+    </w:rPr>
+  </w:style>
+  <w:style w:type="character" w:styleId="PlaceholderText">
+    <w:name w:val="Placeholder Text"/>
+    <w:basedOn w:val="DefaultParagraphFont"/>
+    <w:uiPriority w:val="99"/>
+    <w:semiHidden/>
+    <w:rsid w:val="00AA35F0"/>
+    <w:rPr>
+      <w:color w:val="808080"/>
+    </w:rPr>
   </w:style>
 </w:styles>
 </file>
@@ -366,6 +1880,30 @@
       <w:rFonts w:ascii="Times New Roman" w:hAnsi="Times New Roman"/>
     </w:rPr>
   </w:style>
+  <w:style w:type="paragraph" w:styleId="Heading2">
+    <w:name w:val="heading 2"/>
+    <w:basedOn w:val="Normal"/>
+    <w:next w:val="Normal"/>
+    <w:link w:val="Heading2Char"/>
+    <w:uiPriority w:val="9"/>
+    <w:unhideWhenUsed/>
+    <w:qFormat/>
+    <w:rsid w:val="0022107C"/>
+    <w:pPr>
+      <w:keepNext/>
+      <w:keepLines/>
+      <w:spacing w:before="200"/>
+      <w:outlineLvl w:val="1"/>
+    </w:pPr>
+    <w:rPr>
+      <w:rFonts w:asciiTheme="majorHAnsi" w:eastAsiaTheme="majorEastAsia" w:hAnsiTheme="majorHAnsi" w:cstheme="majorBidi"/>
+      <w:b/>
+      <w:bCs/>
+      <w:color w:val="4F81BD" w:themeColor="accent1"/>
+      <w:sz w:val="26"/>
+      <w:szCs w:val="26"/>
+    </w:rPr>
+  </w:style>
   <w:style w:type="character" w:default="1" w:styleId="DefaultParagraphFont">
     <w:name w:val="Default Paragraph Font"/>
     <w:uiPriority w:val="1"/>
@@ -392,6 +1930,187 @@
     <w:uiPriority w:val="99"/>
     <w:semiHidden/>
     <w:unhideWhenUsed/>
+  </w:style>
+  <w:style w:type="paragraph" w:styleId="Header">
+    <w:name w:val="header"/>
+    <w:basedOn w:val="Normal"/>
+    <w:link w:val="HeaderChar"/>
+    <w:uiPriority w:val="99"/>
+    <w:unhideWhenUsed/>
+    <w:rsid w:val="00E274CA"/>
+    <w:pPr>
+      <w:tabs>
+        <w:tab w:val="center" w:pos="4320"/>
+        <w:tab w:val="right" w:pos="8640"/>
+      </w:tabs>
+    </w:pPr>
+  </w:style>
+  <w:style w:type="character" w:customStyle="1" w:styleId="HeaderChar">
+    <w:name w:val="Header Char"/>
+    <w:basedOn w:val="DefaultParagraphFont"/>
+    <w:link w:val="Header"/>
+    <w:uiPriority w:val="99"/>
+    <w:rsid w:val="00E274CA"/>
+    <w:rPr>
+      <w:rFonts w:ascii="Times New Roman" w:hAnsi="Times New Roman"/>
+    </w:rPr>
+  </w:style>
+  <w:style w:type="paragraph" w:styleId="Footer">
+    <w:name w:val="footer"/>
+    <w:basedOn w:val="Normal"/>
+    <w:link w:val="FooterChar"/>
+    <w:uiPriority w:val="99"/>
+    <w:unhideWhenUsed/>
+    <w:rsid w:val="00E274CA"/>
+    <w:pPr>
+      <w:tabs>
+        <w:tab w:val="center" w:pos="4320"/>
+        <w:tab w:val="right" w:pos="8640"/>
+      </w:tabs>
+    </w:pPr>
+  </w:style>
+  <w:style w:type="character" w:customStyle="1" w:styleId="FooterChar">
+    <w:name w:val="Footer Char"/>
+    <w:basedOn w:val="DefaultParagraphFont"/>
+    <w:link w:val="Footer"/>
+    <w:uiPriority w:val="99"/>
+    <w:rsid w:val="00E274CA"/>
+    <w:rPr>
+      <w:rFonts w:ascii="Times New Roman" w:hAnsi="Times New Roman"/>
+    </w:rPr>
+  </w:style>
+  <w:style w:type="paragraph" w:styleId="Subtitle">
+    <w:name w:val="Subtitle"/>
+    <w:basedOn w:val="Normal"/>
+    <w:next w:val="Normal"/>
+    <w:link w:val="SubtitleChar"/>
+    <w:uiPriority w:val="11"/>
+    <w:qFormat/>
+    <w:rsid w:val="00E274CA"/>
+    <w:pPr>
+      <w:numPr>
+        <w:ilvl w:val="1"/>
+      </w:numPr>
+    </w:pPr>
+    <w:rPr>
+      <w:rFonts w:asciiTheme="majorHAnsi" w:eastAsiaTheme="majorEastAsia" w:hAnsiTheme="majorHAnsi" w:cstheme="majorBidi"/>
+      <w:i/>
+      <w:iCs/>
+      <w:color w:val="4F81BD" w:themeColor="accent1"/>
+      <w:spacing w:val="15"/>
+    </w:rPr>
+  </w:style>
+  <w:style w:type="character" w:customStyle="1" w:styleId="SubtitleChar">
+    <w:name w:val="Subtitle Char"/>
+    <w:basedOn w:val="DefaultParagraphFont"/>
+    <w:link w:val="Subtitle"/>
+    <w:uiPriority w:val="11"/>
+    <w:rsid w:val="00E274CA"/>
+    <w:rPr>
+      <w:rFonts w:asciiTheme="majorHAnsi" w:eastAsiaTheme="majorEastAsia" w:hAnsiTheme="majorHAnsi" w:cstheme="majorBidi"/>
+      <w:i/>
+      <w:iCs/>
+      <w:color w:val="4F81BD" w:themeColor="accent1"/>
+      <w:spacing w:val="15"/>
+    </w:rPr>
+  </w:style>
+  <w:style w:type="character" w:styleId="SubtleEmphasis">
+    <w:name w:val="Subtle Emphasis"/>
+    <w:basedOn w:val="DefaultParagraphFont"/>
+    <w:uiPriority w:val="19"/>
+    <w:qFormat/>
+    <w:rsid w:val="00E274CA"/>
+    <w:rPr>
+      <w:i/>
+      <w:iCs/>
+      <w:color w:val="808080" w:themeColor="text1" w:themeTint="7F"/>
+    </w:rPr>
+  </w:style>
+  <w:style w:type="paragraph" w:styleId="ListParagraph">
+    <w:name w:val="List Paragraph"/>
+    <w:basedOn w:val="Normal"/>
+    <w:uiPriority w:val="34"/>
+    <w:qFormat/>
+    <w:rsid w:val="00E274CA"/>
+    <w:pPr>
+      <w:ind w:left="720"/>
+      <w:contextualSpacing/>
+    </w:pPr>
+  </w:style>
+  <w:style w:type="table" w:styleId="TableGrid">
+    <w:name w:val="Table Grid"/>
+    <w:basedOn w:val="TableNormal"/>
+    <w:uiPriority w:val="59"/>
+    <w:rsid w:val="00E274CA"/>
+    <w:tblPr>
+      <w:tblInd w:w="0" w:type="dxa"/>
+      <w:tblBorders>
+        <w:top w:val="single" w:sz="4" w:space="0" w:color="auto"/>
+        <w:left w:val="single" w:sz="4" w:space="0" w:color="auto"/>
+        <w:bottom w:val="single" w:sz="4" w:space="0" w:color="auto"/>
+        <w:right w:val="single" w:sz="4" w:space="0" w:color="auto"/>
+        <w:insideH w:val="single" w:sz="4" w:space="0" w:color="auto"/>
+        <w:insideV w:val="single" w:sz="4" w:space="0" w:color="auto"/>
+      </w:tblBorders>
+      <w:tblCellMar>
+        <w:top w:w="0" w:type="dxa"/>
+        <w:left w:w="108" w:type="dxa"/>
+        <w:bottom w:w="0" w:type="dxa"/>
+        <w:right w:w="108" w:type="dxa"/>
+      </w:tblCellMar>
+    </w:tblPr>
+  </w:style>
+  <w:style w:type="character" w:customStyle="1" w:styleId="Heading2Char">
+    <w:name w:val="Heading 2 Char"/>
+    <w:basedOn w:val="DefaultParagraphFont"/>
+    <w:link w:val="Heading2"/>
+    <w:uiPriority w:val="9"/>
+    <w:rsid w:val="0022107C"/>
+    <w:rPr>
+      <w:rFonts w:asciiTheme="majorHAnsi" w:eastAsiaTheme="majorEastAsia" w:hAnsiTheme="majorHAnsi" w:cstheme="majorBidi"/>
+      <w:b/>
+      <w:bCs/>
+      <w:color w:val="4F81BD" w:themeColor="accent1"/>
+      <w:sz w:val="26"/>
+      <w:szCs w:val="26"/>
+    </w:rPr>
+  </w:style>
+  <w:style w:type="paragraph" w:styleId="BalloonText">
+    <w:name w:val="Balloon Text"/>
+    <w:basedOn w:val="Normal"/>
+    <w:link w:val="BalloonTextChar"/>
+    <w:uiPriority w:val="99"/>
+    <w:semiHidden/>
+    <w:unhideWhenUsed/>
+    <w:rsid w:val="00994417"/>
+    <w:rPr>
+      <w:rFonts w:ascii="Lucida Grande" w:hAnsi="Lucida Grande" w:cs="Lucida Grande"/>
+      <w:sz w:val="18"/>
+      <w:szCs w:val="18"/>
+    </w:rPr>
+  </w:style>
+  <w:style w:type="character" w:customStyle="1" w:styleId="BalloonTextChar">
+    <w:name w:val="Balloon Text Char"/>
+    <w:basedOn w:val="DefaultParagraphFont"/>
+    <w:link w:val="BalloonText"/>
+    <w:uiPriority w:val="99"/>
+    <w:semiHidden/>
+    <w:rsid w:val="00994417"/>
+    <w:rPr>
+      <w:rFonts w:ascii="Lucida Grande" w:hAnsi="Lucida Grande" w:cs="Lucida Grande"/>
+      <w:sz w:val="18"/>
+      <w:szCs w:val="18"/>
+    </w:rPr>
+  </w:style>
+  <w:style w:type="character" w:styleId="PlaceholderText">
+    <w:name w:val="Placeholder Text"/>
+    <w:basedOn w:val="DefaultParagraphFont"/>
+    <w:uiPriority w:val="99"/>
+    <w:semiHidden/>
+    <w:rsid w:val="00AA35F0"/>
+    <w:rPr>
+      <w:color w:val="808080"/>
+    </w:rPr>
   </w:style>
 </w:styles>
 </file>

</xml_diff>

<commit_message>
Finished 1-4, almost finished 5
</commit_message>
<xml_diff>
--- a/assignment_2/assignment_2_writeup.docx
+++ b/assignment_2/assignment_2_writeup.docx
@@ -1396,15 +1396,32 @@
     <w:p>
       <m:oMathPara>
         <m:oMath>
-          <m:r>
-            <m:rPr>
-              <m:sty m:val="p"/>
-            </m:rPr>
-            <w:rPr>
-              <w:rFonts w:ascii="Cambria Math" w:hAnsi="Cambria Math"/>
-            </w:rPr>
-            <m:t>NFLX</m:t>
-          </m:r>
+          <m:acc>
+            <m:accPr>
+              <m:ctrlPr>
+                <w:rPr>
+                  <w:rFonts w:ascii="Cambria Math" w:hAnsi="Cambria Math"/>
+                </w:rPr>
+              </m:ctrlPr>
+            </m:accPr>
+            <m:e>
+              <m:r>
+                <m:rPr>
+                  <m:sty m:val="p"/>
+                </m:rPr>
+                <w:rPr>
+                  <w:rFonts w:ascii="Cambria Math" w:hAnsi="Cambria Math"/>
+                </w:rPr>
+                <m:t>NFLX</m:t>
+              </m:r>
+              <m:ctrlPr>
+                <w:rPr>
+                  <w:rFonts w:ascii="Cambria Math" w:hAnsi="Cambria Math"/>
+                  <w:i/>
+                </w:rPr>
+              </m:ctrlPr>
+            </m:e>
+          </m:acc>
           <m:r>
             <w:rPr>
               <w:rFonts w:ascii="Cambria Math" w:hAnsi="Cambria Math"/>
@@ -1527,7 +1544,12 @@
     <w:p>
       <w:proofErr w:type="gramStart"/>
       <w:r>
-        <w:t>so</w:t>
+        <w:t>s</w:t>
+      </w:r>
+      <w:bookmarkStart w:id="0" w:name="_GoBack"/>
+      <w:bookmarkEnd w:id="0"/>
+      <w:r>
+        <w:t>o</w:t>
       </w:r>
       <w:proofErr w:type="gramEnd"/>
       <w:r>
@@ -1565,6 +1587,9 @@
       </w:r>
     </w:p>
     <w:p>
+      <w:pPr>
+        <w:pStyle w:val="Heading4"/>
+      </w:pPr>
       <w:r>
         <w:t xml:space="preserve">b. </w:t>
       </w:r>
@@ -1978,6 +2003,9 @@
       </w:pPr>
     </w:p>
     <w:p>
+      <w:pPr>
+        <w:pStyle w:val="Heading4"/>
+      </w:pPr>
       <w:proofErr w:type="gramStart"/>
       <w:r>
         <w:t>c</w:t>
@@ -2049,14 +2077,25 @@
       </m:oMathPara>
     </w:p>
     <w:p>
-      <w:r>
-        <w:t xml:space="preserve">d. </w:t>
-      </w:r>
       <w:proofErr w:type="gramStart"/>
       <w:r>
+        <w:rPr>
+          <w:rStyle w:val="Heading4Char"/>
+        </w:rPr>
+        <w:t>d</w:t>
+      </w:r>
+      <w:proofErr w:type="gramEnd"/>
+      <w:r>
+        <w:rPr>
+          <w:rStyle w:val="Heading4Char"/>
+        </w:rPr>
+        <w:t>.</w:t>
+      </w:r>
+    </w:p>
+    <w:p>
+      <w:r>
         <w:t>Predictions  </w:t>
       </w:r>
-      <w:proofErr w:type="gramEnd"/>
       <m:oMath>
         <m:acc>
           <m:accPr>
@@ -2115,12 +2154,14 @@
             </m:ctrlPr>
           </m:dPr>
           <m:e>
+            <w:proofErr w:type="gramStart"/>
             <m:r>
               <w:rPr>
                 <w:rFonts w:ascii="Cambria Math" w:hAnsi="Cambria Math"/>
               </w:rPr>
               <m:t>.99</m:t>
             </m:r>
+            <w:proofErr w:type="gramEnd"/>
           </m:e>
         </m:d>
         <m:r>
@@ -2149,9 +2190,19 @@
       </w:r>
     </w:p>
     <w:p>
-      <w:bookmarkStart w:id="0" w:name="_GoBack"/>
-      <w:bookmarkEnd w:id="0"/>
-    </w:p>
+      <w:pPr>
+        <w:pStyle w:val="Heading4"/>
+      </w:pPr>
+      <w:proofErr w:type="gramStart"/>
+      <w:r>
+        <w:t>b</w:t>
+      </w:r>
+      <w:proofErr w:type="gramEnd"/>
+      <w:r>
+        <w:t>.</w:t>
+      </w:r>
+    </w:p>
+    <w:p/>
     <w:sectPr>
       <w:headerReference w:type="default" r:id="rId13"/>
       <w:pgSz w:w="12240" w:h="15840"/>
@@ -2546,6 +2597,52 @@
       <w:szCs w:val="26"/>
     </w:rPr>
   </w:style>
+  <w:style w:type="paragraph" w:styleId="Heading3">
+    <w:name w:val="heading 3"/>
+    <w:basedOn w:val="Normal"/>
+    <w:next w:val="Normal"/>
+    <w:link w:val="Heading3Char"/>
+    <w:uiPriority w:val="9"/>
+    <w:unhideWhenUsed/>
+    <w:qFormat/>
+    <w:rsid w:val="004C3B9C"/>
+    <w:pPr>
+      <w:keepNext/>
+      <w:keepLines/>
+      <w:spacing w:before="200"/>
+      <w:outlineLvl w:val="2"/>
+    </w:pPr>
+    <w:rPr>
+      <w:rFonts w:asciiTheme="majorHAnsi" w:eastAsiaTheme="majorEastAsia" w:hAnsiTheme="majorHAnsi" w:cstheme="majorBidi"/>
+      <w:b/>
+      <w:bCs/>
+      <w:color w:val="4F81BD" w:themeColor="accent1"/>
+    </w:rPr>
+  </w:style>
+  <w:style w:type="paragraph" w:styleId="Heading4">
+    <w:name w:val="heading 4"/>
+    <w:basedOn w:val="Normal"/>
+    <w:next w:val="Normal"/>
+    <w:link w:val="Heading4Char"/>
+    <w:uiPriority w:val="9"/>
+    <w:unhideWhenUsed/>
+    <w:qFormat/>
+    <w:rsid w:val="004C3B9C"/>
+    <w:pPr>
+      <w:keepNext/>
+      <w:keepLines/>
+      <w:spacing w:before="200"/>
+      <w:outlineLvl w:val="3"/>
+    </w:pPr>
+    <w:rPr>
+      <w:rFonts w:asciiTheme="majorHAnsi" w:eastAsiaTheme="majorEastAsia" w:hAnsiTheme="majorHAnsi" w:cstheme="majorBidi"/>
+      <w:b/>
+      <w:bCs/>
+      <w:i/>
+      <w:iCs/>
+      <w:color w:val="4F81BD" w:themeColor="accent1"/>
+    </w:rPr>
+  </w:style>
   <w:style w:type="character" w:default="1" w:styleId="DefaultParagraphFont">
     <w:name w:val="Default Paragraph Font"/>
     <w:uiPriority w:val="1"/>
@@ -2752,6 +2849,34 @@
     <w:rsid w:val="00AA35F0"/>
     <w:rPr>
       <w:color w:val="808080"/>
+    </w:rPr>
+  </w:style>
+  <w:style w:type="character" w:customStyle="1" w:styleId="Heading3Char">
+    <w:name w:val="Heading 3 Char"/>
+    <w:basedOn w:val="DefaultParagraphFont"/>
+    <w:link w:val="Heading3"/>
+    <w:uiPriority w:val="9"/>
+    <w:rsid w:val="004C3B9C"/>
+    <w:rPr>
+      <w:rFonts w:asciiTheme="majorHAnsi" w:eastAsiaTheme="majorEastAsia" w:hAnsiTheme="majorHAnsi" w:cstheme="majorBidi"/>
+      <w:b/>
+      <w:bCs/>
+      <w:color w:val="4F81BD" w:themeColor="accent1"/>
+    </w:rPr>
+  </w:style>
+  <w:style w:type="character" w:customStyle="1" w:styleId="Heading4Char">
+    <w:name w:val="Heading 4 Char"/>
+    <w:basedOn w:val="DefaultParagraphFont"/>
+    <w:link w:val="Heading4"/>
+    <w:uiPriority w:val="9"/>
+    <w:rsid w:val="004C3B9C"/>
+    <w:rPr>
+      <w:rFonts w:asciiTheme="majorHAnsi" w:eastAsiaTheme="majorEastAsia" w:hAnsiTheme="majorHAnsi" w:cstheme="majorBidi"/>
+      <w:b/>
+      <w:bCs/>
+      <w:i/>
+      <w:iCs/>
+      <w:color w:val="4F81BD" w:themeColor="accent1"/>
     </w:rPr>
   </w:style>
 </w:styles>
@@ -2941,6 +3066,52 @@
       <w:szCs w:val="26"/>
     </w:rPr>
   </w:style>
+  <w:style w:type="paragraph" w:styleId="Heading3">
+    <w:name w:val="heading 3"/>
+    <w:basedOn w:val="Normal"/>
+    <w:next w:val="Normal"/>
+    <w:link w:val="Heading3Char"/>
+    <w:uiPriority w:val="9"/>
+    <w:unhideWhenUsed/>
+    <w:qFormat/>
+    <w:rsid w:val="004C3B9C"/>
+    <w:pPr>
+      <w:keepNext/>
+      <w:keepLines/>
+      <w:spacing w:before="200"/>
+      <w:outlineLvl w:val="2"/>
+    </w:pPr>
+    <w:rPr>
+      <w:rFonts w:asciiTheme="majorHAnsi" w:eastAsiaTheme="majorEastAsia" w:hAnsiTheme="majorHAnsi" w:cstheme="majorBidi"/>
+      <w:b/>
+      <w:bCs/>
+      <w:color w:val="4F81BD" w:themeColor="accent1"/>
+    </w:rPr>
+  </w:style>
+  <w:style w:type="paragraph" w:styleId="Heading4">
+    <w:name w:val="heading 4"/>
+    <w:basedOn w:val="Normal"/>
+    <w:next w:val="Normal"/>
+    <w:link w:val="Heading4Char"/>
+    <w:uiPriority w:val="9"/>
+    <w:unhideWhenUsed/>
+    <w:qFormat/>
+    <w:rsid w:val="004C3B9C"/>
+    <w:pPr>
+      <w:keepNext/>
+      <w:keepLines/>
+      <w:spacing w:before="200"/>
+      <w:outlineLvl w:val="3"/>
+    </w:pPr>
+    <w:rPr>
+      <w:rFonts w:asciiTheme="majorHAnsi" w:eastAsiaTheme="majorEastAsia" w:hAnsiTheme="majorHAnsi" w:cstheme="majorBidi"/>
+      <w:b/>
+      <w:bCs/>
+      <w:i/>
+      <w:iCs/>
+      <w:color w:val="4F81BD" w:themeColor="accent1"/>
+    </w:rPr>
+  </w:style>
   <w:style w:type="character" w:default="1" w:styleId="DefaultParagraphFont">
     <w:name w:val="Default Paragraph Font"/>
     <w:uiPriority w:val="1"/>
@@ -3147,6 +3318,34 @@
     <w:rsid w:val="00AA35F0"/>
     <w:rPr>
       <w:color w:val="808080"/>
+    </w:rPr>
+  </w:style>
+  <w:style w:type="character" w:customStyle="1" w:styleId="Heading3Char">
+    <w:name w:val="Heading 3 Char"/>
+    <w:basedOn w:val="DefaultParagraphFont"/>
+    <w:link w:val="Heading3"/>
+    <w:uiPriority w:val="9"/>
+    <w:rsid w:val="004C3B9C"/>
+    <w:rPr>
+      <w:rFonts w:asciiTheme="majorHAnsi" w:eastAsiaTheme="majorEastAsia" w:hAnsiTheme="majorHAnsi" w:cstheme="majorBidi"/>
+      <w:b/>
+      <w:bCs/>
+      <w:color w:val="4F81BD" w:themeColor="accent1"/>
+    </w:rPr>
+  </w:style>
+  <w:style w:type="character" w:customStyle="1" w:styleId="Heading4Char">
+    <w:name w:val="Heading 4 Char"/>
+    <w:basedOn w:val="DefaultParagraphFont"/>
+    <w:link w:val="Heading4"/>
+    <w:uiPriority w:val="9"/>
+    <w:rsid w:val="004C3B9C"/>
+    <w:rPr>
+      <w:rFonts w:asciiTheme="majorHAnsi" w:eastAsiaTheme="majorEastAsia" w:hAnsiTheme="majorHAnsi" w:cstheme="majorBidi"/>
+      <w:b/>
+      <w:bCs/>
+      <w:i/>
+      <w:iCs/>
+      <w:color w:val="4F81BD" w:themeColor="accent1"/>
     </w:rPr>
   </w:style>
 </w:styles>

</xml_diff>